<commit_message>
resume and its link updated
</commit_message>
<xml_diff>
--- a/portfolio/src/assets/docs/Sushant Sharma.docx
+++ b/portfolio/src/assets/docs/Sushant Sharma.docx
@@ -192,7 +192,33 @@
                     </w:rPr>
                     <w:t>Manpur</w:t>
                   </w:r>
+                  <w:proofErr w:type="gramStart"/>
+                  <w:r>
+                    <w:rPr>
+                      <w:b/>
+                      <w:bCs/>
+                      <w:color w:val="943634" w:themeColor="accent2" w:themeShade="BF"/>
+                    </w:rPr>
+                    <w:t>,</w:t>
+                  </w:r>
+                  <w:r>
+                    <w:rPr>
+                      <w:b/>
+                      <w:bCs/>
+                      <w:color w:val="943634" w:themeColor="accent2" w:themeShade="BF"/>
+                    </w:rPr>
+                    <w:t>Colonel</w:t>
+                  </w:r>
                   <w:proofErr w:type="spellEnd"/>
+                  <w:proofErr w:type="gramEnd"/>
+                  <w:r>
+                    <w:rPr>
+                      <w:b/>
+                      <w:bCs/>
+                      <w:color w:val="943634" w:themeColor="accent2" w:themeShade="BF"/>
+                    </w:rPr>
+                    <w:t xml:space="preserve"> House,</w:t>
+                  </w:r>
                 </w:p>
                 <w:p>
                   <w:pPr>
@@ -208,7 +234,7 @@
                       <w:bCs/>
                       <w:color w:val="943634" w:themeColor="accent2" w:themeShade="BF"/>
                     </w:rPr>
-                    <w:t xml:space="preserve">Colonel House, </w:t>
+                    <w:t xml:space="preserve"> </w:t>
                   </w:r>
                   <w:proofErr w:type="spellStart"/>
                   <w:r>
@@ -219,14 +245,56 @@
                     </w:rPr>
                     <w:t>Maihar</w:t>
                   </w:r>
-                  <w:proofErr w:type="spellEnd"/>
+                  <w:proofErr w:type="gramStart"/>
                   <w:r>
                     <w:rPr>
                       <w:b/>
                       <w:bCs/>
                       <w:color w:val="943634" w:themeColor="accent2" w:themeShade="BF"/>
                     </w:rPr>
-                    <w:t>, MP</w:t>
+                    <w:t>,</w:t>
+                  </w:r>
+                  <w:r>
+                    <w:rPr>
+                      <w:b/>
+                      <w:bCs/>
+                      <w:color w:val="943634" w:themeColor="accent2" w:themeShade="BF"/>
+                    </w:rPr>
+                    <w:t>Dist</w:t>
+                  </w:r>
+                  <w:proofErr w:type="gramEnd"/>
+                  <w:r>
+                    <w:rPr>
+                      <w:b/>
+                      <w:bCs/>
+                      <w:color w:val="943634" w:themeColor="accent2" w:themeShade="BF"/>
+                    </w:rPr>
+                    <w:t>-Satna</w:t>
+                  </w:r>
+                  <w:proofErr w:type="spellEnd"/>
+                  <w:r>
+                    <w:rPr>
+                      <w:b/>
+                      <w:bCs/>
+                      <w:color w:val="943634" w:themeColor="accent2" w:themeShade="BF"/>
+                    </w:rPr>
+                    <w:t xml:space="preserve">, </w:t>
+                  </w:r>
+                  <w:r>
+                    <w:rPr>
+                      <w:b/>
+                      <w:bCs/>
+                      <w:color w:val="943634" w:themeColor="accent2" w:themeShade="BF"/>
+                    </w:rPr>
+                    <w:t xml:space="preserve"> MP</w:t>
+                  </w:r>
+                  <w:r>
+                    <w:rPr>
+                      <w:b/>
+                      <w:bCs/>
+                      <w:color w:val="943634" w:themeColor="accent2" w:themeShade="BF"/>
+                    </w:rPr>
+                    <w:t xml:space="preserve"> -485771</w:t>
                   </w:r>
                 </w:p>
                 <w:p>
@@ -257,8 +325,7 @@
                     <w:r>
                       <w:rPr>
                         <w:rStyle w:val="Hyperlink"/>
-                        <w:rFonts w:ascii="Arial" w:hAnsi="Arial" w:cs="Arial"/>
-                        <w:color w:val="0070C0"/>
+                        <w:u w:val="none"/>
                       </w:rPr>
                       <w:t>sushantsharmadev@gmail.com</w:t>
                     </w:r>
@@ -364,16 +431,7 @@
           <w:sz w:val="24"/>
           <w:szCs w:val="24"/>
         </w:rPr>
-        <w:t xml:space="preserve">A passionate fresher to work </w:t>
-      </w:r>
-      <w:r>
-        <w:rPr>
-          <w:rFonts w:asciiTheme="minorHAnsi" w:hAnsiTheme="minorHAnsi" w:cstheme="minorHAnsi"/>
-          <w:color w:val="auto"/>
-          <w:sz w:val="24"/>
-          <w:szCs w:val="24"/>
-        </w:rPr>
-        <w:t>where performance is rewarded with new responsibilities and knowledge to grow along with the organization.</w:t>
+        <w:t>A passionate fresher to work where performance is rewarded with new responsibilities and knowledge to grow along with the organization.</w:t>
       </w:r>
     </w:p>
     <w:p>
@@ -495,10 +553,7 @@
         <w:t>th</w:t>
       </w:r>
       <w:r>
-        <w:t xml:space="preserve">from CBSE Board </w:t>
-      </w:r>
-      <w:r>
-        <w:t xml:space="preserve">Army Public School </w:t>
+        <w:t xml:space="preserve">from CBSE Board Army Public School </w:t>
       </w:r>
       <w:proofErr w:type="spellStart"/>
       <w:r>
@@ -506,10 +561,7 @@
       </w:r>
       <w:proofErr w:type="spellEnd"/>
       <w:r>
-        <w:t>, M</w:t>
-      </w:r>
-      <w:r>
-        <w:t>P</w:t>
+        <w:t>, MP</w:t>
       </w:r>
       <w:r>
         <w:t xml:space="preserve"> </w:t>
@@ -737,13 +789,7 @@
         <w:rPr>
           <w:lang w:bidi="ar-SA"/>
         </w:rPr>
-        <w:t>infomatic</w:t>
-      </w:r>
-      <w:r>
-        <w:rPr>
-          <w:lang w:bidi="ar-SA"/>
-        </w:rPr>
-        <w:t>s,Bhawarkua,Indore</w:t>
+        <w:t>infomatics,Bhawarkua,Indore</w:t>
       </w:r>
       <w:proofErr w:type="spellEnd"/>
     </w:p>
@@ -1197,10 +1243,7 @@
         <w:ind w:left="820" w:hanging="361"/>
       </w:pPr>
       <w:r>
-        <w:t>Sports:   Basketball, Volleyball, Football, Swimming, Runnin</w:t>
-      </w:r>
-      <w:r>
-        <w:t>g, Cycling.</w:t>
+        <w:t>Sports:   Basketball, Volleyball, Football, Swimming, Running, Cycling.</w:t>
       </w:r>
     </w:p>
     <w:p>
@@ -2707,10 +2750,6 @@
 </file>
 
 <file path=customXml/item1.xml><?xml version="1.0" encoding="utf-8"?>
-<b:Sources xmlns:b="http://schemas.openxmlformats.org/officeDocument/2006/bibliography" xmlns="http://schemas.openxmlformats.org/officeDocument/2006/bibliography" SelectedStyle="\APASixthEditionOfficeOnline.xsl" StyleName="APA" Version="6"/>
-</file>
-
-<file path=customXml/item2.xml><?xml version="1.0" encoding="utf-8"?>
 <s:customData xmlns="http://www.wps.cn/officeDocument/2013/wpsCustomData" xmlns:s="http://www.wps.cn/officeDocument/2013/wpsCustomData">
   <customSectProps>
     <customSectPr/>
@@ -2722,18 +2761,22 @@
 </s:customData>
 </file>
 
+<file path=customXml/item2.xml><?xml version="1.0" encoding="utf-8"?>
+<b:Sources xmlns:b="http://schemas.openxmlformats.org/officeDocument/2006/bibliography" xmlns="http://schemas.openxmlformats.org/officeDocument/2006/bibliography" SelectedStyle="\APASixthEditionOfficeOnline.xsl" StyleName="APA" Version="6"/>
+</file>
+
 <file path=customXml/itemProps1.xml><?xml version="1.0" encoding="utf-8"?>
+<ds:datastoreItem xmlns:ds="http://schemas.openxmlformats.org/officeDocument/2006/customXml" ds:itemID="{B1977F7D-205B-4081-913C-38D41E755F92}">
+  <ds:schemaRefs>
+    <ds:schemaRef ds:uri="http://www.wps.cn/officeDocument/2013/wpsCustomData"/>
+  </ds:schemaRefs>
+</ds:datastoreItem>
+</file>
+
+<file path=customXml/itemProps2.xml><?xml version="1.0" encoding="utf-8"?>
 <ds:datastoreItem xmlns:ds="http://schemas.openxmlformats.org/officeDocument/2006/customXml" ds:itemID="{4C93888D-6564-4A6D-A9B1-CB27E042DBB2}">
   <ds:schemaRefs>
     <ds:schemaRef ds:uri="http://schemas.openxmlformats.org/officeDocument/2006/bibliography"/>
   </ds:schemaRefs>
 </ds:datastoreItem>
-</file>
-
-<file path=customXml/itemProps2.xml><?xml version="1.0" encoding="utf-8"?>
-<ds:datastoreItem xmlns:ds="http://schemas.openxmlformats.org/officeDocument/2006/customXml" ds:itemID="{B1977F7D-205B-4081-913C-38D41E755F92}">
-  <ds:schemaRefs>
-    <ds:schemaRef ds:uri="http://www.wps.cn/officeDocument/2013/wpsCustomData"/>
-  </ds:schemaRefs>
-</ds:datastoreItem>
 </file>
</xml_diff>